<commit_message>
GitHub & GitBash tutorial completed
</commit_message>
<xml_diff>
--- a/Adding & Committing to GitHub.docx
+++ b/Adding & Committing to GitHub.docx
@@ -44,8 +44,66 @@
           <w:sz w:val="28"/>
           <w:szCs w:val="28"/>
         </w:rPr>
-        <w:t>emulation window so to work on GitHub from the command line.  A user may commit to their GitHub repository so to edit, update, files, code or documentation to the Git repository.</w:t>
-      </w:r>
+        <w:t xml:space="preserve">emulation window </w:t>
+      </w:r>
+      <w:r>
+        <w:rPr>
+          <w:sz w:val="28"/>
+          <w:szCs w:val="28"/>
+        </w:rPr>
+        <w:t xml:space="preserve">which allows the user to </w:t>
+      </w:r>
+      <w:r>
+        <w:rPr>
+          <w:sz w:val="28"/>
+          <w:szCs w:val="28"/>
+        </w:rPr>
+        <w:t xml:space="preserve">work on GitHub from </w:t>
+      </w:r>
+      <w:r>
+        <w:rPr>
+          <w:sz w:val="28"/>
+          <w:szCs w:val="28"/>
+        </w:rPr>
+        <w:t xml:space="preserve">a </w:t>
+      </w:r>
+      <w:r>
+        <w:rPr>
+          <w:sz w:val="28"/>
+          <w:szCs w:val="28"/>
+        </w:rPr>
+        <w:t>command line.  A user may commit to their GitHub repository so to edit, update, files, c</w:t>
+      </w:r>
+      <w:r>
+        <w:rPr>
+          <w:sz w:val="28"/>
+          <w:szCs w:val="28"/>
+        </w:rPr>
+        <w:t xml:space="preserve">ode or documentation to the Git </w:t>
+      </w:r>
+      <w:r>
+        <w:rPr>
+          <w:sz w:val="28"/>
+          <w:szCs w:val="28"/>
+        </w:rPr>
+        <w:t>repository.</w:t>
+      </w:r>
+    </w:p>
+    <w:p>
+      <w:pPr>
+        <w:rPr>
+          <w:sz w:val="28"/>
+          <w:szCs w:val="28"/>
+        </w:rPr>
+      </w:pPr>
+    </w:p>
+    <w:p>
+      <w:pPr>
+        <w:rPr>
+          <w:sz w:val="28"/>
+          <w:szCs w:val="28"/>
+        </w:rPr>
+      </w:pPr>
       <w:r>
         <w:rPr>
           <w:noProof/>
@@ -116,7 +174,1235 @@
           <w:szCs w:val="28"/>
         </w:rPr>
       </w:pPr>
+      <w:r>
+        <w:rPr>
+          <w:sz w:val="28"/>
+          <w:szCs w:val="28"/>
+        </w:rPr>
+        <w:t>Once a user has created an account, then signed up and created a repository on GitHub, they must be able to access the contents on the repository from Git Bash. They must track the directory of the repository.</w:t>
+      </w:r>
+    </w:p>
+    <w:p>
+      <w:pPr>
+        <w:rPr>
+          <w:sz w:val="28"/>
+          <w:szCs w:val="28"/>
+        </w:rPr>
+      </w:pPr>
+    </w:p>
+    <w:p>
+      <w:pPr>
+        <w:spacing w:before="150" w:after="150"/>
+        <w:rPr>
+          <w:rFonts w:ascii="Courier New" w:hAnsi="Courier New" w:cs="Courier New"/>
+          <w:sz w:val="32"/>
+          <w:szCs w:val="32"/>
+        </w:rPr>
+      </w:pPr>
+      <w:r>
+        <w:rPr>
+          <w:sz w:val="28"/>
+          <w:szCs w:val="28"/>
+        </w:rPr>
+        <w:t>On Bash:</w:t>
+      </w:r>
+      <w:r>
+        <w:rPr>
+          <w:sz w:val="28"/>
+          <w:szCs w:val="28"/>
+        </w:rPr>
+        <w:tab/>
+      </w:r>
+      <w:r>
+        <w:rPr>
+          <w:rFonts w:ascii="Courier New" w:hAnsi="Courier New" w:cs="Courier New"/>
+          <w:sz w:val="32"/>
+          <w:szCs w:val="32"/>
+        </w:rPr>
+        <w:t xml:space="preserve">$ git </w:t>
+      </w:r>
+      <w:proofErr w:type="spellStart"/>
+      <w:r>
+        <w:rPr>
+          <w:rFonts w:ascii="Courier New" w:hAnsi="Courier New" w:cs="Courier New"/>
+          <w:sz w:val="32"/>
+          <w:szCs w:val="32"/>
+        </w:rPr>
+        <w:t>init</w:t>
+      </w:r>
+      <w:proofErr w:type="spellEnd"/>
+    </w:p>
+    <w:p>
+      <w:pPr>
+        <w:rPr>
+          <w:sz w:val="28"/>
+          <w:szCs w:val="28"/>
+        </w:rPr>
+      </w:pPr>
+      <w:r>
+        <w:rPr>
+          <w:sz w:val="28"/>
+          <w:szCs w:val="28"/>
+        </w:rPr>
+        <w:t xml:space="preserve">This command creates and </w:t>
+      </w:r>
+      <w:r>
+        <w:rPr>
+          <w:sz w:val="28"/>
+          <w:szCs w:val="28"/>
+        </w:rPr>
+        <w:t>initializes a new subdirectory with the source code .git. The directory will contain all your stored files.</w:t>
+      </w:r>
+    </w:p>
+    <w:p>
+      <w:pPr>
+        <w:rPr>
+          <w:sz w:val="28"/>
+          <w:szCs w:val="28"/>
+        </w:rPr>
+      </w:pPr>
+      <w:r>
+        <w:rPr>
+          <w:sz w:val="28"/>
+          <w:szCs w:val="28"/>
+        </w:rPr>
+        <w:t xml:space="preserve">To store a file to the repository, so to track a file within it, a user must </w:t>
+      </w:r>
+      <w:r>
+        <w:rPr>
+          <w:i/>
+          <w:sz w:val="28"/>
+          <w:szCs w:val="28"/>
+        </w:rPr>
+        <w:t>commit</w:t>
+      </w:r>
+      <w:r>
+        <w:rPr>
+          <w:sz w:val="28"/>
+          <w:szCs w:val="28"/>
+        </w:rPr>
+        <w:t xml:space="preserve"> </w:t>
+      </w:r>
+      <w:r>
+        <w:rPr>
+          <w:sz w:val="28"/>
+          <w:szCs w:val="28"/>
+        </w:rPr>
+        <w:t xml:space="preserve">that file </w:t>
+      </w:r>
+      <w:r>
+        <w:rPr>
+          <w:sz w:val="28"/>
+          <w:szCs w:val="28"/>
+        </w:rPr>
+        <w:t>to the repository.</w:t>
+      </w:r>
+      <w:r>
+        <w:rPr>
+          <w:sz w:val="28"/>
+          <w:szCs w:val="28"/>
+        </w:rPr>
+        <w:t xml:space="preserve"> </w:t>
+      </w:r>
+    </w:p>
+    <w:p>
+      <w:pPr>
+        <w:rPr>
+          <w:sz w:val="28"/>
+          <w:szCs w:val="28"/>
+        </w:rPr>
+      </w:pPr>
+      <w:r>
+        <w:rPr>
+          <w:sz w:val="28"/>
+          <w:szCs w:val="28"/>
+        </w:rPr>
+        <w:t xml:space="preserve">With an empty repository, one should add some files, code or documentation so to start version-controlling them (changes are recorded so to recall versions of the files stored, tracked in the GitHub repository.  An initial commit </w:t>
+      </w:r>
+      <w:r>
+        <w:rPr>
+          <w:sz w:val="28"/>
+          <w:szCs w:val="28"/>
+        </w:rPr>
+        <w:t>to the repository is</w:t>
+      </w:r>
+      <w:r>
+        <w:rPr>
+          <w:sz w:val="28"/>
+          <w:szCs w:val="28"/>
+        </w:rPr>
+        <w:t xml:space="preserve"> displayed below</w:t>
+      </w:r>
+    </w:p>
+    <w:p>
+      <w:pPr>
+        <w:rPr>
+          <w:sz w:val="28"/>
+          <w:szCs w:val="28"/>
+        </w:rPr>
+      </w:pPr>
+    </w:p>
+    <w:p>
+      <w:pPr>
+        <w:rPr>
+          <w:rFonts w:ascii="Courier New" w:hAnsi="Courier New" w:cs="Courier New"/>
+          <w:sz w:val="28"/>
+          <w:szCs w:val="28"/>
+        </w:rPr>
+      </w:pPr>
+      <w:r>
+        <w:rPr>
+          <w:rFonts w:ascii="Courier New" w:hAnsi="Courier New" w:cs="Courier New"/>
+          <w:sz w:val="28"/>
+          <w:szCs w:val="28"/>
+        </w:rPr>
+        <w:t xml:space="preserve">$ </w:t>
+      </w:r>
+      <w:proofErr w:type="gramStart"/>
+      <w:r>
+        <w:rPr>
+          <w:rFonts w:ascii="Courier New" w:hAnsi="Courier New" w:cs="Courier New"/>
+          <w:sz w:val="28"/>
+          <w:szCs w:val="28"/>
+        </w:rPr>
+        <w:t>git</w:t>
+      </w:r>
+      <w:proofErr w:type="gramEnd"/>
+      <w:r>
+        <w:rPr>
+          <w:rFonts w:ascii="Courier New" w:hAnsi="Courier New" w:cs="Courier New"/>
+          <w:sz w:val="28"/>
+          <w:szCs w:val="28"/>
+        </w:rPr>
+        <w:t xml:space="preserve"> add *.c</w:t>
+      </w:r>
+    </w:p>
+    <w:p>
+      <w:pPr>
+        <w:rPr>
+          <w:rFonts w:ascii="Courier New" w:hAnsi="Courier New" w:cs="Courier New"/>
+          <w:sz w:val="28"/>
+          <w:szCs w:val="28"/>
+        </w:rPr>
+      </w:pPr>
+      <w:r>
+        <w:rPr>
+          <w:rFonts w:ascii="Courier New" w:hAnsi="Courier New" w:cs="Courier New"/>
+          <w:sz w:val="28"/>
+          <w:szCs w:val="28"/>
+        </w:rPr>
+        <w:t xml:space="preserve">$ </w:t>
+      </w:r>
+      <w:proofErr w:type="gramStart"/>
+      <w:r>
+        <w:rPr>
+          <w:rFonts w:ascii="Courier New" w:hAnsi="Courier New" w:cs="Courier New"/>
+          <w:sz w:val="28"/>
+          <w:szCs w:val="28"/>
+        </w:rPr>
+        <w:t>git</w:t>
+      </w:r>
+      <w:proofErr w:type="gramEnd"/>
+      <w:r>
+        <w:rPr>
+          <w:rFonts w:ascii="Courier New" w:hAnsi="Courier New" w:cs="Courier New"/>
+          <w:sz w:val="28"/>
+          <w:szCs w:val="28"/>
+        </w:rPr>
+        <w:t xml:space="preserve"> commit -m</w:t>
+      </w:r>
+    </w:p>
+    <w:p>
+      <w:pPr>
+        <w:rPr>
+          <w:sz w:val="28"/>
+          <w:szCs w:val="28"/>
+        </w:rPr>
+      </w:pPr>
+    </w:p>
+    <w:p>
+      <w:pPr>
+        <w:rPr>
+          <w:sz w:val="28"/>
+          <w:szCs w:val="28"/>
+        </w:rPr>
+      </w:pPr>
+      <w:r>
+        <w:rPr>
+          <w:sz w:val="28"/>
+          <w:szCs w:val="28"/>
+        </w:rPr>
+        <w:t xml:space="preserve">If one wishes to create a copy of the subdirectory of the </w:t>
+      </w:r>
+      <w:r>
+        <w:rPr>
+          <w:sz w:val="28"/>
+          <w:szCs w:val="28"/>
+        </w:rPr>
+        <w:t xml:space="preserve">existing </w:t>
+      </w:r>
+      <w:proofErr w:type="spellStart"/>
+      <w:r>
+        <w:rPr>
+          <w:sz w:val="28"/>
+          <w:szCs w:val="28"/>
+        </w:rPr>
+        <w:t>github</w:t>
+      </w:r>
+      <w:proofErr w:type="spellEnd"/>
+      <w:r>
+        <w:rPr>
+          <w:sz w:val="28"/>
+          <w:szCs w:val="28"/>
+        </w:rPr>
+        <w:t xml:space="preserve"> </w:t>
+      </w:r>
+      <w:r>
+        <w:rPr>
+          <w:sz w:val="28"/>
+          <w:szCs w:val="28"/>
+        </w:rPr>
+        <w:t xml:space="preserve">repository </w:t>
+      </w:r>
+      <w:r>
+        <w:rPr>
+          <w:sz w:val="28"/>
+          <w:szCs w:val="28"/>
+        </w:rPr>
+        <w:t xml:space="preserve">of the PC </w:t>
+      </w:r>
+      <w:r>
+        <w:rPr>
+          <w:sz w:val="28"/>
+          <w:szCs w:val="28"/>
+        </w:rPr>
+        <w:t>t</w:t>
+      </w:r>
+      <w:r>
+        <w:rPr>
+          <w:sz w:val="28"/>
+          <w:szCs w:val="28"/>
+        </w:rPr>
+        <w:t>he</w:t>
+      </w:r>
+      <w:r>
+        <w:rPr>
+          <w:sz w:val="28"/>
+          <w:szCs w:val="28"/>
+        </w:rPr>
+        <w:t xml:space="preserve">y are </w:t>
+      </w:r>
+      <w:r>
+        <w:rPr>
+          <w:sz w:val="28"/>
+          <w:szCs w:val="28"/>
+        </w:rPr>
+        <w:t>operating from,</w:t>
+      </w:r>
+      <w:r>
+        <w:rPr>
+          <w:sz w:val="28"/>
+          <w:szCs w:val="28"/>
+        </w:rPr>
+        <w:t xml:space="preserve"> the command one will type in is </w:t>
+      </w:r>
+      <w:r>
+        <w:rPr>
+          <w:sz w:val="32"/>
+          <w:szCs w:val="32"/>
+        </w:rPr>
+        <w:t xml:space="preserve">git clone- </w:t>
+      </w:r>
+      <w:r>
+        <w:rPr>
+          <w:sz w:val="28"/>
+          <w:szCs w:val="28"/>
+        </w:rPr>
+        <w:t xml:space="preserve">followed by </w:t>
+      </w:r>
+      <w:r>
+        <w:rPr>
+          <w:sz w:val="28"/>
+          <w:szCs w:val="28"/>
+        </w:rPr>
+        <w:t>the URL of the GitHub repository</w:t>
+      </w:r>
+      <w:r>
+        <w:rPr>
+          <w:sz w:val="28"/>
+          <w:szCs w:val="28"/>
+        </w:rPr>
+        <w:t xml:space="preserve">. </w:t>
+      </w:r>
+      <w:r>
+        <w:rPr>
+          <w:sz w:val="28"/>
+          <w:szCs w:val="28"/>
+        </w:rPr>
+        <w:t xml:space="preserve">For this command to execute the user has to be typing on the command line from their working directory. </w:t>
+      </w:r>
+      <w:r>
+        <w:rPr>
+          <w:sz w:val="28"/>
+          <w:szCs w:val="28"/>
+        </w:rPr>
+        <w:t>For example:</w:t>
+      </w:r>
+    </w:p>
+    <w:p>
+      <w:pPr>
+        <w:rPr>
+          <w:sz w:val="28"/>
+          <w:szCs w:val="28"/>
+        </w:rPr>
+      </w:pPr>
+    </w:p>
+    <w:p>
+      <w:pPr>
+        <w:pStyle w:val="HTMLPreformatted"/>
+        <w:pBdr>
+          <w:top w:val="single" w:sz="6" w:space="8" w:color="EFEEE6"/>
+          <w:left w:val="single" w:sz="6" w:space="8" w:color="EFEEE6"/>
+          <w:bottom w:val="single" w:sz="6" w:space="8" w:color="EFEEE6"/>
+          <w:right w:val="single" w:sz="6" w:space="8" w:color="EFEEE6"/>
+        </w:pBdr>
+        <w:shd w:val="clear" w:color="auto" w:fill="EEEEEE"/>
+        <w:spacing w:before="150" w:after="150" w:line="227" w:lineRule="atLeast"/>
+        <w:textAlignment w:val="baseline"/>
+        <w:rPr>
+          <w:sz w:val="32"/>
+          <w:szCs w:val="32"/>
+        </w:rPr>
+      </w:pPr>
+      <w:r>
+        <w:rPr>
+          <w:rFonts w:ascii="Consolas" w:hAnsi="Consolas" w:cs="Consolas"/>
+          <w:sz w:val="32"/>
+          <w:szCs w:val="32"/>
+        </w:rPr>
+        <w:t xml:space="preserve">A00227036@X206-A02 </w:t>
+      </w:r>
+      <w:r>
+        <w:rPr>
+          <w:sz w:val="32"/>
+          <w:szCs w:val="32"/>
+        </w:rPr>
+        <w:t>/c/Users/a00227038</w:t>
+      </w:r>
+    </w:p>
+    <w:p>
+      <w:pPr>
+        <w:pStyle w:val="HTMLPreformatted"/>
+        <w:pBdr>
+          <w:top w:val="single" w:sz="6" w:space="8" w:color="EFEEE6"/>
+          <w:left w:val="single" w:sz="6" w:space="8" w:color="EFEEE6"/>
+          <w:bottom w:val="single" w:sz="6" w:space="8" w:color="EFEEE6"/>
+          <w:right w:val="single" w:sz="6" w:space="8" w:color="EFEEE6"/>
+        </w:pBdr>
+        <w:shd w:val="clear" w:color="auto" w:fill="EEEEEE"/>
+        <w:spacing w:before="150" w:after="150" w:line="227" w:lineRule="atLeast"/>
+        <w:textAlignment w:val="baseline"/>
+        <w:rPr>
+          <w:sz w:val="32"/>
+          <w:szCs w:val="32"/>
+        </w:rPr>
+      </w:pPr>
+      <w:r>
+        <w:rPr>
+          <w:sz w:val="32"/>
+          <w:szCs w:val="32"/>
+        </w:rPr>
+        <w:t xml:space="preserve">$ </w:t>
+      </w:r>
+      <w:proofErr w:type="gramStart"/>
+      <w:r>
+        <w:rPr>
+          <w:sz w:val="32"/>
+          <w:szCs w:val="32"/>
+        </w:rPr>
+        <w:t>git</w:t>
+      </w:r>
+      <w:proofErr w:type="gramEnd"/>
+      <w:r>
+        <w:rPr>
+          <w:sz w:val="32"/>
+          <w:szCs w:val="32"/>
+        </w:rPr>
+        <w:t xml:space="preserve"> clone </w:t>
+      </w:r>
+      <w:hyperlink r:id="rId5" w:history="1">
+        <w:r>
+          <w:rPr>
+            <w:rStyle w:val="Hyperlink"/>
+            <w:sz w:val="32"/>
+            <w:szCs w:val="32"/>
+          </w:rPr>
+          <w:t>https://github.com/stephenajacob/AgileBuild-Dev</w:t>
+        </w:r>
+      </w:hyperlink>
+    </w:p>
+    <w:p>
+      <w:pPr>
+        <w:rPr>
+          <w:sz w:val="32"/>
+          <w:szCs w:val="32"/>
+        </w:rPr>
+      </w:pPr>
+      <w:r>
+        <w:rPr>
+          <w:sz w:val="32"/>
+          <w:szCs w:val="32"/>
+        </w:rPr>
+        <w:t xml:space="preserve">This will create a working directory from where a user can store, edit their documentation that they want to store in the GitHub repository. For example, the following screenshot shows the resulting directory from cloning the initialized GitHub repository </w:t>
+      </w:r>
+      <w:proofErr w:type="spellStart"/>
+      <w:r>
+        <w:rPr>
+          <w:sz w:val="32"/>
+          <w:szCs w:val="32"/>
+        </w:rPr>
+        <w:t>AgileBuild</w:t>
+      </w:r>
+      <w:proofErr w:type="spellEnd"/>
+      <w:r>
+        <w:rPr>
+          <w:sz w:val="32"/>
+          <w:szCs w:val="32"/>
+        </w:rPr>
+        <w:t>-Dev:</w:t>
+      </w:r>
+    </w:p>
+    <w:p>
+      <w:pPr>
+        <w:rPr>
+          <w:sz w:val="32"/>
+          <w:szCs w:val="32"/>
+        </w:rPr>
+      </w:pPr>
+    </w:p>
+    <w:p>
+      <w:pPr>
+        <w:rPr>
+          <w:sz w:val="32"/>
+          <w:szCs w:val="32"/>
+        </w:rPr>
+      </w:pPr>
+      <w:r>
+        <w:rPr>
+          <w:noProof/>
+          <w:sz w:val="32"/>
+          <w:szCs w:val="32"/>
+          <w:lang w:eastAsia="en-IE"/>
+        </w:rPr>
+        <w:drawing>
+          <wp:inline distT="0" distB="0" distL="0" distR="0">
+            <wp:extent cx="6366312" cy="2209800"/>
+            <wp:effectExtent l="0" t="0" r="0" b="0"/>
+            <wp:docPr id="2" name="Picture 2"/>
+            <wp:cNvGraphicFramePr>
+              <a:graphicFrameLocks xmlns:a="http://schemas.openxmlformats.org/drawingml/2006/main" noChangeAspect="1"/>
+            </wp:cNvGraphicFramePr>
+            <a:graphic xmlns:a="http://schemas.openxmlformats.org/drawingml/2006/main">
+              <a:graphicData uri="http://schemas.openxmlformats.org/drawingml/2006/picture">
+                <pic:pic xmlns:pic="http://schemas.openxmlformats.org/drawingml/2006/picture">
+                  <pic:nvPicPr>
+                    <pic:cNvPr id="2" name="gitDirCapture.PNG"/>
+                    <pic:cNvPicPr/>
+                  </pic:nvPicPr>
+                  <pic:blipFill>
+                    <a:blip r:embed="rId6">
+                      <a:extLst>
+                        <a:ext uri="{28A0092B-C50C-407E-A947-70E740481C1C}">
+                          <a14:useLocalDpi xmlns:a14="http://schemas.microsoft.com/office/drawing/2010/main" val="0"/>
+                        </a:ext>
+                      </a:extLst>
+                    </a:blip>
+                    <a:stretch>
+                      <a:fillRect/>
+                    </a:stretch>
+                  </pic:blipFill>
+                  <pic:spPr>
+                    <a:xfrm>
+                      <a:off x="0" y="0"/>
+                      <a:ext cx="6381876" cy="2215202"/>
+                    </a:xfrm>
+                    <a:prstGeom prst="rect">
+                      <a:avLst/>
+                    </a:prstGeom>
+                  </pic:spPr>
+                </pic:pic>
+              </a:graphicData>
+            </a:graphic>
+          </wp:inline>
+        </w:drawing>
+      </w:r>
+    </w:p>
+    <w:p>
+      <w:pPr>
+        <w:rPr>
+          <w:sz w:val="32"/>
+          <w:szCs w:val="32"/>
+        </w:rPr>
+      </w:pPr>
+    </w:p>
+    <w:p>
+      <w:pPr>
+        <w:rPr>
+          <w:sz w:val="32"/>
+          <w:szCs w:val="32"/>
+        </w:rPr>
+      </w:pPr>
+      <w:r>
+        <w:rPr>
+          <w:sz w:val="32"/>
+          <w:szCs w:val="32"/>
+        </w:rPr>
+        <w:t>All the following word documents are now stored in the directory. However they have yet to be tracked, included in the actual GitHub repository.</w:t>
+      </w:r>
+    </w:p>
+    <w:p>
+      <w:pPr>
+        <w:rPr>
+          <w:sz w:val="32"/>
+          <w:szCs w:val="32"/>
+        </w:rPr>
+      </w:pPr>
+      <w:r>
+        <w:rPr>
+          <w:sz w:val="32"/>
+          <w:szCs w:val="32"/>
+        </w:rPr>
+        <w:lastRenderedPageBreak/>
+        <w:t xml:space="preserve">Each time a user enters the </w:t>
+      </w:r>
+      <w:r>
+        <w:rPr>
+          <w:i/>
+          <w:sz w:val="32"/>
+          <w:szCs w:val="32"/>
+        </w:rPr>
+        <w:t>clone</w:t>
+      </w:r>
+      <w:r>
+        <w:rPr>
+          <w:sz w:val="32"/>
+          <w:szCs w:val="32"/>
+        </w:rPr>
+        <w:t xml:space="preserve"> command </w:t>
+      </w:r>
+      <w:r>
+        <w:rPr>
+          <w:sz w:val="32"/>
+          <w:szCs w:val="32"/>
+        </w:rPr>
+        <w:t xml:space="preserve">a copy of the </w:t>
+      </w:r>
+      <w:r>
+        <w:rPr>
+          <w:sz w:val="32"/>
+          <w:szCs w:val="32"/>
+        </w:rPr>
+        <w:t>working directory</w:t>
+      </w:r>
+      <w:r>
+        <w:rPr>
+          <w:sz w:val="32"/>
+          <w:szCs w:val="32"/>
+        </w:rPr>
+        <w:t xml:space="preserve"> </w:t>
+      </w:r>
+      <w:r>
+        <w:rPr>
+          <w:sz w:val="32"/>
+          <w:szCs w:val="32"/>
+        </w:rPr>
+        <w:t>checks out. This pulls down all the current data contained in the repository.</w:t>
+      </w:r>
+    </w:p>
+    <w:p>
+      <w:pPr>
+        <w:rPr>
+          <w:sz w:val="32"/>
+          <w:szCs w:val="32"/>
+        </w:rPr>
+      </w:pPr>
+      <w:r>
+        <w:rPr>
+          <w:sz w:val="32"/>
+          <w:szCs w:val="32"/>
+        </w:rPr>
+        <w:t>After one has cloned the repository directory, one must then check the status of the GitHub repository. This is to ensure there are no recently tracked or modified files to avoid separate unsaved versions of the repository.</w:t>
+      </w:r>
+    </w:p>
+    <w:p>
+      <w:pPr>
+        <w:rPr>
+          <w:sz w:val="32"/>
+          <w:szCs w:val="32"/>
+        </w:rPr>
+      </w:pPr>
+      <w:r>
+        <w:rPr>
+          <w:sz w:val="32"/>
+          <w:szCs w:val="32"/>
+        </w:rPr>
+        <w:t xml:space="preserve">The required command is: </w:t>
+      </w:r>
+    </w:p>
+    <w:p>
+      <w:pPr>
+        <w:rPr>
+          <w:rFonts w:ascii="Courier New" w:hAnsi="Courier New" w:cs="Courier New"/>
+          <w:sz w:val="32"/>
+          <w:szCs w:val="32"/>
+        </w:rPr>
+      </w:pPr>
+      <w:r>
+        <w:rPr>
+          <w:rFonts w:ascii="Courier New" w:hAnsi="Courier New" w:cs="Courier New"/>
+          <w:sz w:val="32"/>
+          <w:szCs w:val="32"/>
+        </w:rPr>
+        <w:t>S git status</w:t>
+      </w:r>
+    </w:p>
+    <w:p>
+      <w:pPr>
+        <w:rPr>
+          <w:sz w:val="32"/>
+          <w:szCs w:val="32"/>
+        </w:rPr>
+      </w:pPr>
+      <w:r>
+        <w:rPr>
+          <w:sz w:val="32"/>
+          <w:szCs w:val="32"/>
+        </w:rPr>
+        <w:t>If the result is:</w:t>
+      </w:r>
+    </w:p>
+    <w:p>
+      <w:pPr>
+        <w:rPr>
+          <w:rFonts w:ascii="Courier New" w:hAnsi="Courier New" w:cs="Courier New"/>
+          <w:sz w:val="32"/>
+          <w:szCs w:val="32"/>
+        </w:rPr>
+      </w:pPr>
+      <w:r>
+        <w:rPr>
+          <w:rFonts w:ascii="Courier New" w:hAnsi="Courier New" w:cs="Courier New"/>
+          <w:sz w:val="32"/>
+          <w:szCs w:val="32"/>
+        </w:rPr>
+        <w:t>On branch master</w:t>
+      </w:r>
+    </w:p>
+    <w:p>
+      <w:pPr>
+        <w:rPr>
+          <w:rFonts w:ascii="Courier New" w:hAnsi="Courier New" w:cs="Courier New"/>
+          <w:sz w:val="32"/>
+          <w:szCs w:val="32"/>
+        </w:rPr>
+      </w:pPr>
+      <w:proofErr w:type="gramStart"/>
+      <w:r>
+        <w:rPr>
+          <w:rFonts w:ascii="Courier New" w:hAnsi="Courier New" w:cs="Courier New"/>
+          <w:sz w:val="32"/>
+          <w:szCs w:val="32"/>
+        </w:rPr>
+        <w:t>nothing</w:t>
+      </w:r>
+      <w:proofErr w:type="gramEnd"/>
+      <w:r>
+        <w:rPr>
+          <w:rFonts w:ascii="Courier New" w:hAnsi="Courier New" w:cs="Courier New"/>
+          <w:sz w:val="32"/>
+          <w:szCs w:val="32"/>
+        </w:rPr>
+        <w:t xml:space="preserve"> to commit</w:t>
+      </w:r>
+      <w:r>
+        <w:rPr>
+          <w:rFonts w:ascii="Courier New" w:hAnsi="Courier New" w:cs="Courier New"/>
+          <w:sz w:val="32"/>
+          <w:szCs w:val="32"/>
+        </w:rPr>
+        <w:t>, working directory clean</w:t>
+      </w:r>
+    </w:p>
+    <w:p>
+      <w:pPr>
+        <w:rPr>
+          <w:rFonts w:cs="Courier New"/>
+          <w:sz w:val="32"/>
+          <w:szCs w:val="32"/>
+        </w:rPr>
+      </w:pPr>
+      <w:r>
+        <w:rPr>
+          <w:rFonts w:cs="Courier New"/>
+          <w:sz w:val="32"/>
+          <w:szCs w:val="32"/>
+        </w:rPr>
+        <w:t xml:space="preserve">This means there is no modified files for the user to commit. </w:t>
+      </w:r>
+    </w:p>
+    <w:p>
+      <w:pPr>
+        <w:rPr>
+          <w:rFonts w:cs="Courier New"/>
+          <w:sz w:val="32"/>
+          <w:szCs w:val="32"/>
+        </w:rPr>
+      </w:pPr>
+    </w:p>
+    <w:p>
+      <w:pPr>
+        <w:rPr>
+          <w:rFonts w:cs="Courier New"/>
+          <w:sz w:val="32"/>
+          <w:szCs w:val="32"/>
+        </w:rPr>
+      </w:pPr>
+      <w:r>
+        <w:rPr>
+          <w:rFonts w:cs="Courier New"/>
+          <w:sz w:val="32"/>
+          <w:szCs w:val="32"/>
+        </w:rPr>
+        <w:t>However, if there were files that had to be committed or were not being tracked, the solution to this issue is the following command and screenshot.</w:t>
+      </w:r>
+    </w:p>
+    <w:p>
+      <w:pPr>
+        <w:rPr>
+          <w:rFonts w:ascii="Courier New" w:hAnsi="Courier New" w:cs="Courier New"/>
+          <w:sz w:val="32"/>
+          <w:szCs w:val="32"/>
+        </w:rPr>
+      </w:pPr>
+      <w:r>
+        <w:rPr>
+          <w:rFonts w:ascii="Courier New" w:hAnsi="Courier New" w:cs="Courier New"/>
+          <w:sz w:val="32"/>
+          <w:szCs w:val="32"/>
+        </w:rPr>
+        <w:t xml:space="preserve">$ </w:t>
+      </w:r>
+      <w:proofErr w:type="gramStart"/>
+      <w:r>
+        <w:rPr>
+          <w:rFonts w:ascii="Courier New" w:hAnsi="Courier New" w:cs="Courier New"/>
+          <w:sz w:val="32"/>
+          <w:szCs w:val="32"/>
+        </w:rPr>
+        <w:t>git</w:t>
+      </w:r>
+      <w:proofErr w:type="gramEnd"/>
+      <w:r>
+        <w:rPr>
+          <w:rFonts w:ascii="Courier New" w:hAnsi="Courier New" w:cs="Courier New"/>
+          <w:sz w:val="32"/>
+          <w:szCs w:val="32"/>
+        </w:rPr>
+        <w:t xml:space="preserve"> add –A</w:t>
+      </w:r>
+    </w:p>
+    <w:p>
+      <w:pPr>
+        <w:rPr>
+          <w:rFonts w:ascii="Courier New" w:hAnsi="Courier New" w:cs="Courier New"/>
+          <w:sz w:val="32"/>
+          <w:szCs w:val="32"/>
+        </w:rPr>
+      </w:pPr>
+    </w:p>
+    <w:p>
+      <w:pPr>
+        <w:rPr>
+          <w:rFonts w:ascii="Courier New" w:hAnsi="Courier New" w:cs="Courier New"/>
+          <w:sz w:val="32"/>
+          <w:szCs w:val="32"/>
+        </w:rPr>
+      </w:pPr>
+      <w:r>
+        <w:rPr>
+          <w:rFonts w:ascii="Courier New" w:hAnsi="Courier New" w:cs="Courier New"/>
+          <w:noProof/>
+          <w:sz w:val="32"/>
+          <w:szCs w:val="32"/>
+          <w:lang w:eastAsia="en-IE"/>
+        </w:rPr>
+        <w:drawing>
+          <wp:inline distT="0" distB="0" distL="0" distR="0">
+            <wp:extent cx="5731510" cy="2371090"/>
+            <wp:effectExtent l="0" t="0" r="2540" b="0"/>
+            <wp:docPr id="3" name="Picture 3"/>
+            <wp:cNvGraphicFramePr>
+              <a:graphicFrameLocks xmlns:a="http://schemas.openxmlformats.org/drawingml/2006/main" noChangeAspect="1"/>
+            </wp:cNvGraphicFramePr>
+            <a:graphic xmlns:a="http://schemas.openxmlformats.org/drawingml/2006/main">
+              <a:graphicData uri="http://schemas.openxmlformats.org/drawingml/2006/picture">
+                <pic:pic xmlns:pic="http://schemas.openxmlformats.org/drawingml/2006/picture">
+                  <pic:nvPicPr>
+                    <pic:cNvPr id="3" name="gitUncommitted.PNG"/>
+                    <pic:cNvPicPr/>
+                  </pic:nvPicPr>
+                  <pic:blipFill>
+                    <a:blip r:embed="rId7">
+                      <a:extLst>
+                        <a:ext uri="{28A0092B-C50C-407E-A947-70E740481C1C}">
+                          <a14:useLocalDpi xmlns:a14="http://schemas.microsoft.com/office/drawing/2010/main" val="0"/>
+                        </a:ext>
+                      </a:extLst>
+                    </a:blip>
+                    <a:stretch>
+                      <a:fillRect/>
+                    </a:stretch>
+                  </pic:blipFill>
+                  <pic:spPr>
+                    <a:xfrm>
+                      <a:off x="0" y="0"/>
+                      <a:ext cx="5731510" cy="2371090"/>
+                    </a:xfrm>
+                    <a:prstGeom prst="rect">
+                      <a:avLst/>
+                    </a:prstGeom>
+                  </pic:spPr>
+                </pic:pic>
+              </a:graphicData>
+            </a:graphic>
+          </wp:inline>
+        </w:drawing>
+      </w:r>
+    </w:p>
+    <w:p>
+      <w:pPr>
+        <w:rPr>
+          <w:rFonts w:cs="Courier New"/>
+          <w:sz w:val="32"/>
+          <w:szCs w:val="32"/>
+        </w:rPr>
+      </w:pPr>
+      <w:r>
+        <w:rPr>
+          <w:rFonts w:cs="Courier New"/>
+          <w:sz w:val="32"/>
+          <w:szCs w:val="32"/>
+        </w:rPr>
+        <w:lastRenderedPageBreak/>
+        <w:t>T</w:t>
+      </w:r>
+      <w:r>
+        <w:rPr>
+          <w:rFonts w:cs="Courier New"/>
+          <w:sz w:val="32"/>
+          <w:szCs w:val="32"/>
+        </w:rPr>
+        <w:t>o commit their new working directories, the c</w:t>
+      </w:r>
+      <w:r>
+        <w:rPr>
+          <w:rFonts w:cs="Courier New"/>
+          <w:sz w:val="32"/>
+          <w:szCs w:val="32"/>
+        </w:rPr>
+        <w:t>ommand needed is the following:</w:t>
+      </w:r>
+    </w:p>
+    <w:p>
+      <w:pPr>
+        <w:rPr>
+          <w:rFonts w:ascii="Courier New" w:hAnsi="Courier New" w:cs="Courier New"/>
+          <w:sz w:val="32"/>
+          <w:szCs w:val="32"/>
+        </w:rPr>
+      </w:pPr>
+      <w:r>
+        <w:rPr>
+          <w:rFonts w:ascii="Courier New" w:hAnsi="Courier New" w:cs="Courier New"/>
+          <w:sz w:val="32"/>
+          <w:szCs w:val="32"/>
+        </w:rPr>
+        <w:t xml:space="preserve">$ </w:t>
+      </w:r>
+      <w:proofErr w:type="gramStart"/>
+      <w:r>
+        <w:rPr>
+          <w:rFonts w:ascii="Courier New" w:hAnsi="Courier New" w:cs="Courier New"/>
+          <w:sz w:val="32"/>
+          <w:szCs w:val="32"/>
+        </w:rPr>
+        <w:t>git</w:t>
+      </w:r>
+      <w:proofErr w:type="gramEnd"/>
+      <w:r>
+        <w:rPr>
+          <w:rFonts w:ascii="Courier New" w:hAnsi="Courier New" w:cs="Courier New"/>
+          <w:sz w:val="32"/>
+          <w:szCs w:val="32"/>
+        </w:rPr>
+        <w:t xml:space="preserve"> push origin master</w:t>
+      </w:r>
+    </w:p>
+    <w:p>
+      <w:pPr>
+        <w:rPr>
+          <w:rFonts w:cs="Courier New"/>
+          <w:sz w:val="32"/>
+          <w:szCs w:val="32"/>
+        </w:rPr>
+      </w:pPr>
+      <w:r>
+        <w:rPr>
+          <w:rFonts w:cs="Courier New"/>
+          <w:sz w:val="32"/>
+          <w:szCs w:val="32"/>
+        </w:rPr>
+        <w:t xml:space="preserve">This command will </w:t>
+      </w:r>
+      <w:r>
+        <w:rPr>
+          <w:rFonts w:cs="Courier New"/>
+          <w:sz w:val="32"/>
+          <w:szCs w:val="32"/>
+        </w:rPr>
+        <w:t>commit and push any edits you have made to any documentation in your working cloned directory. This is exemplified below:</w:t>
+      </w:r>
+    </w:p>
+    <w:p>
+      <w:pPr>
+        <w:rPr>
+          <w:rFonts w:cs="Courier New"/>
+          <w:sz w:val="32"/>
+          <w:szCs w:val="32"/>
+        </w:rPr>
+      </w:pPr>
+      <w:r>
+        <w:rPr>
+          <w:rFonts w:cs="Courier New"/>
+          <w:noProof/>
+          <w:sz w:val="32"/>
+          <w:szCs w:val="32"/>
+          <w:lang w:eastAsia="en-IE"/>
+        </w:rPr>
+        <w:drawing>
+          <wp:inline distT="0" distB="0" distL="0" distR="0">
+            <wp:extent cx="6063008" cy="2009775"/>
+            <wp:effectExtent l="0" t="0" r="0" b="0"/>
+            <wp:docPr id="4" name="Picture 4"/>
+            <wp:cNvGraphicFramePr>
+              <a:graphicFrameLocks xmlns:a="http://schemas.openxmlformats.org/drawingml/2006/main" noChangeAspect="1"/>
+            </wp:cNvGraphicFramePr>
+            <a:graphic xmlns:a="http://schemas.openxmlformats.org/drawingml/2006/main">
+              <a:graphicData uri="http://schemas.openxmlformats.org/drawingml/2006/picture">
+                <pic:pic xmlns:pic="http://schemas.openxmlformats.org/drawingml/2006/picture">
+                  <pic:nvPicPr>
+                    <pic:cNvPr id="4" name="gitComPush.PNG"/>
+                    <pic:cNvPicPr/>
+                  </pic:nvPicPr>
+                  <pic:blipFill>
+                    <a:blip r:embed="rId8">
+                      <a:extLst>
+                        <a:ext uri="{28A0092B-C50C-407E-A947-70E740481C1C}">
+                          <a14:useLocalDpi xmlns:a14="http://schemas.microsoft.com/office/drawing/2010/main" val="0"/>
+                        </a:ext>
+                      </a:extLst>
+                    </a:blip>
+                    <a:stretch>
+                      <a:fillRect/>
+                    </a:stretch>
+                  </pic:blipFill>
+                  <pic:spPr>
+                    <a:xfrm>
+                      <a:off x="0" y="0"/>
+                      <a:ext cx="6135177" cy="2033698"/>
+                    </a:xfrm>
+                    <a:prstGeom prst="rect">
+                      <a:avLst/>
+                    </a:prstGeom>
+                  </pic:spPr>
+                </pic:pic>
+              </a:graphicData>
+            </a:graphic>
+          </wp:inline>
+        </w:drawing>
+      </w:r>
+    </w:p>
+    <w:p>
+      <w:pPr>
+        <w:rPr>
+          <w:rFonts w:cs="Courier New"/>
+          <w:sz w:val="32"/>
+          <w:szCs w:val="32"/>
+        </w:rPr>
+      </w:pPr>
+      <w:r>
+        <w:rPr>
+          <w:rFonts w:cs="Courier New"/>
+          <w:sz w:val="32"/>
+          <w:szCs w:val="32"/>
+        </w:rPr>
+        <w:t xml:space="preserve"> </w:t>
+      </w:r>
+    </w:p>
+    <w:p>
+      <w:pPr>
+        <w:rPr>
+          <w:rFonts w:cs="Courier New"/>
+          <w:sz w:val="32"/>
+          <w:szCs w:val="32"/>
+        </w:rPr>
+      </w:pPr>
+      <w:r>
+        <w:rPr>
+          <w:rFonts w:cs="Courier New"/>
+          <w:sz w:val="32"/>
+          <w:szCs w:val="32"/>
+        </w:rPr>
+        <w:t>A user may also mark their commits by adding a message to the commit by use of following command and example:</w:t>
+      </w:r>
+    </w:p>
+    <w:p>
+      <w:pPr>
+        <w:rPr>
+          <w:rFonts w:ascii="Courier New" w:hAnsi="Courier New" w:cs="Courier New"/>
+          <w:sz w:val="32"/>
+          <w:szCs w:val="32"/>
+        </w:rPr>
+      </w:pPr>
+      <w:r>
+        <w:rPr>
+          <w:rFonts w:ascii="Courier New" w:hAnsi="Courier New" w:cs="Courier New"/>
+          <w:sz w:val="32"/>
+          <w:szCs w:val="32"/>
+        </w:rPr>
+        <w:t>$ git commit –</w:t>
+      </w:r>
+      <w:proofErr w:type="spellStart"/>
+      <w:r>
+        <w:rPr>
+          <w:rFonts w:ascii="Courier New" w:hAnsi="Courier New" w:cs="Courier New"/>
+          <w:sz w:val="32"/>
+          <w:szCs w:val="32"/>
+        </w:rPr>
+        <w:t>m”Moved</w:t>
+      </w:r>
+      <w:proofErr w:type="spellEnd"/>
+      <w:r>
+        <w:rPr>
+          <w:rFonts w:ascii="Courier New" w:hAnsi="Courier New" w:cs="Courier New"/>
+          <w:sz w:val="32"/>
+          <w:szCs w:val="32"/>
+        </w:rPr>
+        <w:t xml:space="preserve"> documentation to folder and added .</w:t>
+      </w:r>
+      <w:proofErr w:type="spellStart"/>
+      <w:r>
+        <w:rPr>
+          <w:rFonts w:ascii="Courier New" w:hAnsi="Courier New" w:cs="Courier New"/>
+          <w:sz w:val="32"/>
+          <w:szCs w:val="32"/>
+        </w:rPr>
+        <w:t>gitignore</w:t>
+      </w:r>
+      <w:proofErr w:type="spellEnd"/>
+      <w:r>
+        <w:rPr>
+          <w:rFonts w:ascii="Courier New" w:hAnsi="Courier New" w:cs="Courier New"/>
+          <w:sz w:val="32"/>
+          <w:szCs w:val="32"/>
+        </w:rPr>
+        <w:t xml:space="preserve"> file</w:t>
+      </w:r>
+    </w:p>
+    <w:p>
+      <w:pPr>
+        <w:rPr>
+          <w:rFonts w:cs="Courier New"/>
+          <w:sz w:val="32"/>
+          <w:szCs w:val="32"/>
+        </w:rPr>
+      </w:pPr>
+      <w:r>
+        <w:rPr>
+          <w:rFonts w:cs="Courier New"/>
+          <w:sz w:val="32"/>
+          <w:szCs w:val="32"/>
+        </w:rPr>
+        <w:t xml:space="preserve">This will result </w:t>
+      </w:r>
+      <w:r>
+        <w:rPr>
+          <w:rFonts w:cs="Courier New"/>
+          <w:sz w:val="32"/>
+          <w:szCs w:val="32"/>
+        </w:rPr>
+        <w:t>in the repository being displayed as:</w:t>
+      </w:r>
+    </w:p>
+    <w:p>
+      <w:pPr>
+        <w:rPr>
+          <w:rFonts w:cs="Courier New"/>
+          <w:sz w:val="32"/>
+          <w:szCs w:val="32"/>
+        </w:rPr>
+      </w:pPr>
       <w:bookmarkStart w:id="0" w:name="_GoBack"/>
+      <w:r>
+        <w:rPr>
+          <w:rFonts w:cs="Courier New"/>
+          <w:noProof/>
+          <w:sz w:val="32"/>
+          <w:szCs w:val="32"/>
+          <w:lang w:eastAsia="en-IE"/>
+        </w:rPr>
+        <w:drawing>
+          <wp:inline distT="0" distB="0" distL="0" distR="0">
+            <wp:extent cx="5543550" cy="2865744"/>
+            <wp:effectExtent l="0" t="0" r="0" b="0"/>
+            <wp:docPr id="5" name="Picture 5"/>
+            <wp:cNvGraphicFramePr>
+              <a:graphicFrameLocks xmlns:a="http://schemas.openxmlformats.org/drawingml/2006/main" noChangeAspect="1"/>
+            </wp:cNvGraphicFramePr>
+            <a:graphic xmlns:a="http://schemas.openxmlformats.org/drawingml/2006/main">
+              <a:graphicData uri="http://schemas.openxmlformats.org/drawingml/2006/picture">
+                <pic:pic xmlns:pic="http://schemas.openxmlformats.org/drawingml/2006/picture">
+                  <pic:nvPicPr>
+                    <pic:cNvPr id="5" name="gitMessageCap.PNG"/>
+                    <pic:cNvPicPr/>
+                  </pic:nvPicPr>
+                  <pic:blipFill>
+                    <a:blip r:embed="rId9">
+                      <a:extLst>
+                        <a:ext uri="{28A0092B-C50C-407E-A947-70E740481C1C}">
+                          <a14:useLocalDpi xmlns:a14="http://schemas.microsoft.com/office/drawing/2010/main" val="0"/>
+                        </a:ext>
+                      </a:extLst>
+                    </a:blip>
+                    <a:stretch>
+                      <a:fillRect/>
+                    </a:stretch>
+                  </pic:blipFill>
+                  <pic:spPr>
+                    <a:xfrm>
+                      <a:off x="0" y="0"/>
+                      <a:ext cx="5551874" cy="2870047"/>
+                    </a:xfrm>
+                    <a:prstGeom prst="rect">
+                      <a:avLst/>
+                    </a:prstGeom>
+                  </pic:spPr>
+                </pic:pic>
+              </a:graphicData>
+            </a:graphic>
+          </wp:inline>
+        </w:drawing>
+      </w:r>
       <w:bookmarkEnd w:id="0"/>
     </w:p>
     <w:sectPr>
@@ -584,6 +1870,67 @@
       <w:szCs w:val="56"/>
     </w:rPr>
   </w:style>
+  <w:style w:type="paragraph" w:styleId="HTMLPreformatted">
+    <w:name w:val="HTML Preformatted"/>
+    <w:basedOn w:val="Normal"/>
+    <w:link w:val="HTMLPreformattedChar"/>
+    <w:uiPriority w:val="99"/>
+    <w:semiHidden/>
+    <w:unhideWhenUsed/>
+    <w:rsid w:val="00170075"/>
+    <w:pPr>
+      <w:tabs>
+        <w:tab w:val="left" w:pos="916"/>
+        <w:tab w:val="left" w:pos="1832"/>
+        <w:tab w:val="left" w:pos="2748"/>
+        <w:tab w:val="left" w:pos="3664"/>
+        <w:tab w:val="left" w:pos="4580"/>
+        <w:tab w:val="left" w:pos="5496"/>
+        <w:tab w:val="left" w:pos="6412"/>
+        <w:tab w:val="left" w:pos="7328"/>
+        <w:tab w:val="left" w:pos="8244"/>
+        <w:tab w:val="left" w:pos="9160"/>
+        <w:tab w:val="left" w:pos="10076"/>
+        <w:tab w:val="left" w:pos="10992"/>
+        <w:tab w:val="left" w:pos="11908"/>
+        <w:tab w:val="left" w:pos="12824"/>
+        <w:tab w:val="left" w:pos="13740"/>
+        <w:tab w:val="left" w:pos="14656"/>
+      </w:tabs>
+      <w:spacing w:after="0" w:line="240" w:lineRule="auto"/>
+    </w:pPr>
+    <w:rPr>
+      <w:rFonts w:ascii="Courier New" w:eastAsia="Times New Roman" w:hAnsi="Courier New" w:cs="Courier New"/>
+      <w:sz w:val="20"/>
+      <w:szCs w:val="20"/>
+      <w:lang w:eastAsia="en-IE"/>
+    </w:rPr>
+  </w:style>
+  <w:style w:type="character" w:customStyle="1" w:styleId="HTMLPreformattedChar">
+    <w:name w:val="HTML Preformatted Char"/>
+    <w:basedOn w:val="DefaultParagraphFont"/>
+    <w:link w:val="HTMLPreformatted"/>
+    <w:uiPriority w:val="99"/>
+    <w:semiHidden/>
+    <w:rsid w:val="00170075"/>
+    <w:rPr>
+      <w:rFonts w:ascii="Courier New" w:eastAsia="Times New Roman" w:hAnsi="Courier New" w:cs="Courier New"/>
+      <w:sz w:val="20"/>
+      <w:szCs w:val="20"/>
+      <w:lang w:eastAsia="en-IE"/>
+    </w:rPr>
+  </w:style>
+  <w:style w:type="character" w:styleId="Hyperlink">
+    <w:name w:val="Hyperlink"/>
+    <w:basedOn w:val="DefaultParagraphFont"/>
+    <w:uiPriority w:val="99"/>
+    <w:unhideWhenUsed/>
+    <w:rsid w:val="006C4A42"/>
+    <w:rPr>
+      <w:color w:val="0563C1" w:themeColor="hyperlink"/>
+      <w:u w:val="single"/>
+    </w:rPr>
+  </w:style>
 </w:styles>
 </file>
 

</xml_diff>

<commit_message>
Adding, committing to, and removing files from GitHub
</commit_message>
<xml_diff>
--- a/Adding & Committing to GitHub.docx
+++ b/Adding & Committing to GitHub.docx
@@ -127,7 +127,7 @@
                     </pic:cNvPicPr>
                   </pic:nvPicPr>
                   <pic:blipFill>
-                    <a:blip r:embed="rId4">
+                    <a:blip r:embed="rId6">
                       <a:extLst>
                         <a:ext uri="{28A0092B-C50C-407E-A947-70E740481C1C}">
                           <a14:useLocalDpi xmlns:a14="http://schemas.microsoft.com/office/drawing/2010/main" val="0"/>
@@ -630,7 +630,7 @@
         </w:rPr>
         <w:t xml:space="preserve"> clone </w:t>
       </w:r>
-      <w:hyperlink r:id="rId5" w:history="1">
+      <w:hyperlink r:id="rId7" w:history="1">
         <w:r>
           <w:rPr>
             <w:rStyle w:val="Hyperlink"/>
@@ -710,7 +710,7 @@
                     <pic:cNvPicPr/>
                   </pic:nvPicPr>
                   <pic:blipFill>
-                    <a:blip r:embed="rId6">
+                    <a:blip r:embed="rId8">
                       <a:extLst>
                         <a:ext uri="{28A0092B-C50C-407E-A947-70E740481C1C}">
                           <a14:useLocalDpi xmlns:a14="http://schemas.microsoft.com/office/drawing/2010/main" val="0"/>
@@ -795,14 +795,7 @@
           <w:sz w:val="32"/>
           <w:szCs w:val="32"/>
         </w:rPr>
-        <w:t xml:space="preserve">a copy of the </w:t>
-      </w:r>
-      <w:r>
-        <w:rPr>
-          <w:sz w:val="32"/>
-          <w:szCs w:val="32"/>
-        </w:rPr>
-        <w:t>working directory</w:t>
+        <w:t>a copy of the working directory</w:t>
       </w:r>
       <w:r>
         <w:rPr>
@@ -973,7 +966,177 @@
           <w:sz w:val="32"/>
           <w:szCs w:val="32"/>
         </w:rPr>
-        <w:t>However, if there were files that had to be committed or were not being tracked, the solution to this issue is the following command and screenshot.</w:t>
+        <w:t xml:space="preserve">Secondly it is necessary to pull down changes and commits from </w:t>
+      </w:r>
+      <w:r>
+        <w:rPr>
+          <w:rFonts w:cs="Courier New"/>
+          <w:sz w:val="32"/>
+          <w:szCs w:val="32"/>
+        </w:rPr>
+        <w:t xml:space="preserve">the GitHub repository </w:t>
+      </w:r>
+      <w:r>
+        <w:rPr>
+          <w:rFonts w:cs="Courier New"/>
+          <w:sz w:val="32"/>
+          <w:szCs w:val="32"/>
+        </w:rPr>
+        <w:t>by other invitees to the local checked out working directories. The following command to pull down the repository changes is this:</w:t>
+      </w:r>
+    </w:p>
+    <w:p>
+      <w:pPr>
+        <w:rPr>
+          <w:rFonts w:cs="Courier New"/>
+          <w:sz w:val="32"/>
+          <w:szCs w:val="32"/>
+        </w:rPr>
+      </w:pPr>
+    </w:p>
+    <w:p>
+      <w:pPr>
+        <w:rPr>
+          <w:rFonts w:ascii="Courier New" w:hAnsi="Courier New" w:cs="Courier New"/>
+          <w:sz w:val="32"/>
+          <w:szCs w:val="32"/>
+        </w:rPr>
+      </w:pPr>
+      <w:r>
+        <w:rPr>
+          <w:rFonts w:ascii="Courier New" w:hAnsi="Courier New" w:cs="Courier New"/>
+          <w:sz w:val="32"/>
+          <w:szCs w:val="32"/>
+        </w:rPr>
+        <w:t xml:space="preserve">$ </w:t>
+      </w:r>
+      <w:proofErr w:type="gramStart"/>
+      <w:r>
+        <w:rPr>
+          <w:rFonts w:ascii="Courier New" w:hAnsi="Courier New" w:cs="Courier New"/>
+          <w:sz w:val="32"/>
+          <w:szCs w:val="32"/>
+        </w:rPr>
+        <w:t>git</w:t>
+      </w:r>
+      <w:proofErr w:type="gramEnd"/>
+      <w:r>
+        <w:rPr>
+          <w:rFonts w:ascii="Courier New" w:hAnsi="Courier New" w:cs="Courier New"/>
+          <w:sz w:val="32"/>
+          <w:szCs w:val="32"/>
+        </w:rPr>
+        <w:t xml:space="preserve"> pull origin master</w:t>
+      </w:r>
+    </w:p>
+    <w:p>
+      <w:pPr>
+        <w:rPr>
+          <w:rFonts w:cs="Courier New"/>
+          <w:sz w:val="32"/>
+          <w:szCs w:val="32"/>
+        </w:rPr>
+      </w:pPr>
+      <w:r>
+        <w:rPr>
+          <w:rFonts w:cs="Courier New"/>
+          <w:sz w:val="32"/>
+          <w:szCs w:val="32"/>
+        </w:rPr>
+        <w:t>This programming is exemplified below:</w:t>
+      </w:r>
+    </w:p>
+    <w:p>
+      <w:pPr>
+        <w:rPr>
+          <w:rFonts w:cs="Courier New"/>
+          <w:sz w:val="32"/>
+          <w:szCs w:val="32"/>
+        </w:rPr>
+      </w:pPr>
+      <w:r>
+        <w:rPr>
+          <w:rFonts w:cs="Courier New"/>
+          <w:noProof/>
+          <w:sz w:val="32"/>
+          <w:szCs w:val="32"/>
+          <w:lang w:eastAsia="en-IE"/>
+        </w:rPr>
+        <w:drawing>
+          <wp:inline distT="0" distB="0" distL="0" distR="0">
+            <wp:extent cx="5731510" cy="1955165"/>
+            <wp:effectExtent l="0" t="0" r="2540" b="6985"/>
+            <wp:docPr id="7" name="Picture 7"/>
+            <wp:cNvGraphicFramePr>
+              <a:graphicFrameLocks xmlns:a="http://schemas.openxmlformats.org/drawingml/2006/main" noChangeAspect="1"/>
+            </wp:cNvGraphicFramePr>
+            <a:graphic xmlns:a="http://schemas.openxmlformats.org/drawingml/2006/main">
+              <a:graphicData uri="http://schemas.openxmlformats.org/drawingml/2006/picture">
+                <pic:pic xmlns:pic="http://schemas.openxmlformats.org/drawingml/2006/picture">
+                  <pic:nvPicPr>
+                    <pic:cNvPr id="7" name="gitPullCapture.PNG"/>
+                    <pic:cNvPicPr/>
+                  </pic:nvPicPr>
+                  <pic:blipFill>
+                    <a:blip r:embed="rId9">
+                      <a:extLst>
+                        <a:ext uri="{28A0092B-C50C-407E-A947-70E740481C1C}">
+                          <a14:useLocalDpi xmlns:a14="http://schemas.microsoft.com/office/drawing/2010/main" val="0"/>
+                        </a:ext>
+                      </a:extLst>
+                    </a:blip>
+                    <a:stretch>
+                      <a:fillRect/>
+                    </a:stretch>
+                  </pic:blipFill>
+                  <pic:spPr>
+                    <a:xfrm>
+                      <a:off x="0" y="0"/>
+                      <a:ext cx="5731510" cy="1955165"/>
+                    </a:xfrm>
+                    <a:prstGeom prst="rect">
+                      <a:avLst/>
+                    </a:prstGeom>
+                  </pic:spPr>
+                </pic:pic>
+              </a:graphicData>
+            </a:graphic>
+          </wp:inline>
+        </w:drawing>
+      </w:r>
+    </w:p>
+    <w:p>
+      <w:pPr>
+        <w:rPr>
+          <w:rFonts w:cs="Courier New"/>
+          <w:sz w:val="32"/>
+          <w:szCs w:val="32"/>
+        </w:rPr>
+      </w:pPr>
+    </w:p>
+    <w:p>
+      <w:pPr>
+        <w:rPr>
+          <w:rFonts w:cs="Courier New"/>
+          <w:sz w:val="32"/>
+          <w:szCs w:val="32"/>
+        </w:rPr>
+      </w:pPr>
+      <w:r>
+        <w:rPr>
+          <w:rFonts w:cs="Courier New"/>
+          <w:sz w:val="32"/>
+          <w:szCs w:val="32"/>
+        </w:rPr>
+        <w:t>If</w:t>
+      </w:r>
+      <w:r>
+        <w:rPr>
+          <w:rFonts w:cs="Courier New"/>
+          <w:sz w:val="32"/>
+          <w:szCs w:val="32"/>
+        </w:rPr>
+        <w:t xml:space="preserve"> there were files that had to be committed or were not being tracked, the solution to this issue is the following command and screenshot.</w:t>
       </w:r>
     </w:p>
     <w:p>
@@ -1052,7 +1215,7 @@
                     <pic:cNvPicPr/>
                   </pic:nvPicPr>
                   <pic:blipFill>
-                    <a:blip r:embed="rId7">
+                    <a:blip r:embed="rId10">
                       <a:extLst>
                         <a:ext uri="{28A0092B-C50C-407E-A947-70E740481C1C}">
                           <a14:useLocalDpi xmlns:a14="http://schemas.microsoft.com/office/drawing/2010/main" val="0"/>
@@ -1082,18 +1245,221 @@
     <w:p>
       <w:pPr>
         <w:rPr>
-          <w:rFonts w:cs="Courier New"/>
-          <w:sz w:val="32"/>
-          <w:szCs w:val="32"/>
-        </w:rPr>
-      </w:pPr>
-      <w:r>
-        <w:rPr>
-          <w:rFonts w:cs="Courier New"/>
-          <w:sz w:val="32"/>
-          <w:szCs w:val="32"/>
-        </w:rPr>
-        <w:lastRenderedPageBreak/>
+          <w:sz w:val="32"/>
+          <w:szCs w:val="32"/>
+        </w:rPr>
+      </w:pPr>
+      <w:r>
+        <w:rPr>
+          <w:sz w:val="32"/>
+          <w:szCs w:val="32"/>
+        </w:rPr>
+        <w:t xml:space="preserve">If </w:t>
+      </w:r>
+      <w:r>
+        <w:rPr>
+          <w:sz w:val="32"/>
+          <w:szCs w:val="32"/>
+        </w:rPr>
+        <w:t>one wanted to avoid adding unnecessary files, one could simply add a specific file:</w:t>
+      </w:r>
+    </w:p>
+    <w:p>
+      <w:pPr>
+        <w:rPr>
+          <w:rFonts w:ascii="Courier New" w:hAnsi="Courier New" w:cs="Courier New"/>
+          <w:sz w:val="32"/>
+          <w:szCs w:val="32"/>
+        </w:rPr>
+      </w:pPr>
+      <w:r>
+        <w:rPr>
+          <w:rFonts w:ascii="Courier New" w:hAnsi="Courier New" w:cs="Courier New"/>
+          <w:sz w:val="32"/>
+          <w:szCs w:val="32"/>
+        </w:rPr>
+        <w:t xml:space="preserve">$ </w:t>
+      </w:r>
+      <w:proofErr w:type="gramStart"/>
+      <w:r>
+        <w:rPr>
+          <w:rFonts w:ascii="Courier New" w:hAnsi="Courier New" w:cs="Courier New"/>
+          <w:sz w:val="32"/>
+          <w:szCs w:val="32"/>
+        </w:rPr>
+        <w:t>git</w:t>
+      </w:r>
+      <w:proofErr w:type="gramEnd"/>
+      <w:r>
+        <w:rPr>
+          <w:rFonts w:ascii="Courier New" w:hAnsi="Courier New" w:cs="Courier New"/>
+          <w:sz w:val="32"/>
+          <w:szCs w:val="32"/>
+        </w:rPr>
+        <w:t xml:space="preserve"> add </w:t>
+      </w:r>
+      <w:r>
+        <w:rPr>
+          <w:rFonts w:ascii="Courier New" w:hAnsi="Courier New" w:cs="Courier New"/>
+          <w:sz w:val="32"/>
+          <w:szCs w:val="32"/>
+        </w:rPr>
+        <w:t>UserStories.txt</w:t>
+      </w:r>
+    </w:p>
+    <w:p>
+      <w:pPr>
+        <w:rPr>
+          <w:rFonts w:ascii="Courier New" w:hAnsi="Courier New" w:cs="Courier New"/>
+          <w:sz w:val="32"/>
+          <w:szCs w:val="32"/>
+        </w:rPr>
+      </w:pPr>
+    </w:p>
+    <w:p>
+      <w:pPr>
+        <w:rPr>
+          <w:rFonts w:ascii="Courier New" w:hAnsi="Courier New" w:cs="Courier New"/>
+          <w:sz w:val="32"/>
+          <w:szCs w:val="32"/>
+        </w:rPr>
+      </w:pPr>
+      <w:r>
+        <w:rPr>
+          <w:rFonts w:ascii="Courier New" w:hAnsi="Courier New" w:cs="Courier New"/>
+          <w:noProof/>
+          <w:sz w:val="32"/>
+          <w:szCs w:val="32"/>
+          <w:lang w:eastAsia="en-IE"/>
+        </w:rPr>
+        <w:drawing>
+          <wp:inline distT="0" distB="0" distL="0" distR="0">
+            <wp:extent cx="4744112" cy="866896"/>
+            <wp:effectExtent l="0" t="0" r="0" b="9525"/>
+            <wp:docPr id="6" name="Picture 6"/>
+            <wp:cNvGraphicFramePr>
+              <a:graphicFrameLocks xmlns:a="http://schemas.openxmlformats.org/drawingml/2006/main" noChangeAspect="1"/>
+            </wp:cNvGraphicFramePr>
+            <a:graphic xmlns:a="http://schemas.openxmlformats.org/drawingml/2006/main">
+              <a:graphicData uri="http://schemas.openxmlformats.org/drawingml/2006/picture">
+                <pic:pic xmlns:pic="http://schemas.openxmlformats.org/drawingml/2006/picture">
+                  <pic:nvPicPr>
+                    <pic:cNvPr id="6" name="AddCapture.PNG"/>
+                    <pic:cNvPicPr/>
+                  </pic:nvPicPr>
+                  <pic:blipFill>
+                    <a:blip r:embed="rId11">
+                      <a:extLst>
+                        <a:ext uri="{28A0092B-C50C-407E-A947-70E740481C1C}">
+                          <a14:useLocalDpi xmlns:a14="http://schemas.microsoft.com/office/drawing/2010/main" val="0"/>
+                        </a:ext>
+                      </a:extLst>
+                    </a:blip>
+                    <a:stretch>
+                      <a:fillRect/>
+                    </a:stretch>
+                  </pic:blipFill>
+                  <pic:spPr>
+                    <a:xfrm>
+                      <a:off x="0" y="0"/>
+                      <a:ext cx="4744112" cy="866896"/>
+                    </a:xfrm>
+                    <a:prstGeom prst="rect">
+                      <a:avLst/>
+                    </a:prstGeom>
+                  </pic:spPr>
+                </pic:pic>
+              </a:graphicData>
+            </a:graphic>
+          </wp:inline>
+        </w:drawing>
+      </w:r>
+    </w:p>
+    <w:p>
+      <w:pPr>
+        <w:rPr>
+          <w:sz w:val="32"/>
+          <w:szCs w:val="32"/>
+        </w:rPr>
+      </w:pPr>
+    </w:p>
+    <w:p>
+      <w:pPr>
+        <w:rPr>
+          <w:rFonts w:cs="Courier New"/>
+          <w:sz w:val="32"/>
+          <w:szCs w:val="32"/>
+        </w:rPr>
+      </w:pPr>
+      <w:r>
+        <w:rPr>
+          <w:rFonts w:cs="Courier New"/>
+          <w:sz w:val="32"/>
+          <w:szCs w:val="32"/>
+        </w:rPr>
+        <w:t>If one wanted to remove any files from the GitHub repository the command to do so, the command needed is this:</w:t>
+      </w:r>
+    </w:p>
+    <w:p>
+      <w:pPr>
+        <w:rPr>
+          <w:rFonts w:cs="Courier New"/>
+          <w:sz w:val="32"/>
+          <w:szCs w:val="32"/>
+        </w:rPr>
+      </w:pPr>
+    </w:p>
+    <w:p>
+      <w:pPr>
+        <w:rPr>
+          <w:rFonts w:ascii="Courier New" w:hAnsi="Courier New" w:cs="Courier New"/>
+          <w:sz w:val="32"/>
+          <w:szCs w:val="32"/>
+        </w:rPr>
+      </w:pPr>
+      <w:r>
+        <w:rPr>
+          <w:rFonts w:ascii="Courier New" w:hAnsi="Courier New" w:cs="Courier New"/>
+          <w:sz w:val="32"/>
+          <w:szCs w:val="32"/>
+        </w:rPr>
+        <w:t>$ git remove UserStories.txt</w:t>
+      </w:r>
+      <w:bookmarkStart w:id="0" w:name="_GoBack"/>
+      <w:bookmarkEnd w:id="0"/>
+    </w:p>
+    <w:p>
+      <w:pPr>
+        <w:rPr>
+          <w:rFonts w:cs="Courier New"/>
+          <w:sz w:val="32"/>
+          <w:szCs w:val="32"/>
+        </w:rPr>
+      </w:pPr>
+    </w:p>
+    <w:p>
+      <w:pPr>
+        <w:rPr>
+          <w:rFonts w:cs="Courier New"/>
+          <w:sz w:val="32"/>
+          <w:szCs w:val="32"/>
+        </w:rPr>
+      </w:pPr>
+    </w:p>
+    <w:p>
+      <w:pPr>
+        <w:rPr>
+          <w:rFonts w:cs="Courier New"/>
+          <w:sz w:val="32"/>
+          <w:szCs w:val="32"/>
+        </w:rPr>
+      </w:pPr>
+      <w:r>
+        <w:rPr>
+          <w:rFonts w:cs="Courier New"/>
+          <w:sz w:val="32"/>
+          <w:szCs w:val="32"/>
+        </w:rPr>
         <w:t>T</w:t>
       </w:r>
       <w:r>
@@ -1205,7 +1571,7 @@
                     <pic:cNvPicPr/>
                   </pic:nvPicPr>
                   <pic:blipFill>
-                    <a:blip r:embed="rId8">
+                    <a:blip r:embed="rId12">
                       <a:extLst>
                         <a:ext uri="{28A0092B-C50C-407E-A947-70E740481C1C}">
                           <a14:useLocalDpi xmlns:a14="http://schemas.microsoft.com/office/drawing/2010/main" val="0"/>
@@ -1246,23 +1612,6 @@
           <w:sz w:val="32"/>
           <w:szCs w:val="32"/>
         </w:rPr>
-        <w:t xml:space="preserve"> </w:t>
-      </w:r>
-    </w:p>
-    <w:p>
-      <w:pPr>
-        <w:rPr>
-          <w:rFonts w:cs="Courier New"/>
-          <w:sz w:val="32"/>
-          <w:szCs w:val="32"/>
-        </w:rPr>
-      </w:pPr>
-      <w:r>
-        <w:rPr>
-          <w:rFonts w:cs="Courier New"/>
-          <w:sz w:val="32"/>
-          <w:szCs w:val="32"/>
-        </w:rPr>
         <w:t>A user may also mark their commits by adding a message to the commit by use of following command and example:</w:t>
       </w:r>
     </w:p>
@@ -1341,18 +1690,33 @@
           <w:sz w:val="32"/>
           <w:szCs w:val="32"/>
         </w:rPr>
-        <w:t>in the repository being displayed as:</w:t>
-      </w:r>
-    </w:p>
-    <w:p>
-      <w:pPr>
-        <w:rPr>
-          <w:rFonts w:cs="Courier New"/>
-          <w:sz w:val="32"/>
-          <w:szCs w:val="32"/>
-        </w:rPr>
-      </w:pPr>
-      <w:bookmarkStart w:id="0" w:name="_GoBack"/>
+        <w:t>in the repository being displayed as</w:t>
+      </w:r>
+      <w:r>
+        <w:rPr>
+          <w:rFonts w:cs="Courier New"/>
+          <w:sz w:val="32"/>
+          <w:szCs w:val="32"/>
+        </w:rPr>
+        <w:t xml:space="preserve"> follows</w:t>
+      </w:r>
+      <w:r>
+        <w:rPr>
+          <w:rFonts w:cs="Courier New"/>
+          <w:sz w:val="32"/>
+          <w:szCs w:val="32"/>
+        </w:rPr>
+        <w:t>:</w:t>
+      </w:r>
+    </w:p>
+    <w:p>
+      <w:pPr>
+        <w:rPr>
+          <w:rFonts w:cs="Courier New"/>
+          <w:sz w:val="32"/>
+          <w:szCs w:val="32"/>
+        </w:rPr>
+      </w:pPr>
       <w:r>
         <w:rPr>
           <w:rFonts w:cs="Courier New"/>
@@ -1363,7 +1727,7 @@
         </w:rPr>
         <w:drawing>
           <wp:inline distT="0" distB="0" distL="0" distR="0">
-            <wp:extent cx="5543550" cy="2865744"/>
+            <wp:extent cx="5380199" cy="2781300"/>
             <wp:effectExtent l="0" t="0" r="0" b="0"/>
             <wp:docPr id="5" name="Picture 5"/>
             <wp:cNvGraphicFramePr>
@@ -1377,7 +1741,7 @@
                     <pic:cNvPicPr/>
                   </pic:nvPicPr>
                   <pic:blipFill>
-                    <a:blip r:embed="rId9">
+                    <a:blip r:embed="rId13">
                       <a:extLst>
                         <a:ext uri="{28A0092B-C50C-407E-A947-70E740481C1C}">
                           <a14:useLocalDpi xmlns:a14="http://schemas.microsoft.com/office/drawing/2010/main" val="0"/>
@@ -1391,7 +1755,7 @@
                   <pic:spPr>
                     <a:xfrm>
                       <a:off x="0" y="0"/>
-                      <a:ext cx="5551874" cy="2870047"/>
+                      <a:ext cx="5447554" cy="2816119"/>
                     </a:xfrm>
                     <a:prstGeom prst="rect">
                       <a:avLst/>
@@ -1403,9 +1767,9 @@
           </wp:inline>
         </w:drawing>
       </w:r>
-      <w:bookmarkEnd w:id="0"/>
     </w:p>
     <w:sectPr>
+      <w:footerReference w:type="default" r:id="rId14"/>
       <w:pgSz w:w="11906" w:h="16838"/>
       <w:pgMar w:top="1440" w:right="1440" w:bottom="1440" w:left="1440" w:header="708" w:footer="708" w:gutter="0"/>
       <w:cols w:space="708"/>
@@ -1413,6 +1777,109 @@
     </w:sectPr>
   </w:body>
 </w:document>
+</file>
+
+<file path=word/endnotes.xml><?xml version="1.0" encoding="utf-8"?>
+<w:endnotes xmlns:wpc="http://schemas.microsoft.com/office/word/2010/wordprocessingCanvas" xmlns:mc="http://schemas.openxmlformats.org/markup-compatibility/2006" xmlns:o="urn:schemas-microsoft-com:office:office" xmlns:r="http://schemas.openxmlformats.org/officeDocument/2006/relationships" xmlns:m="http://schemas.openxmlformats.org/officeDocument/2006/math" xmlns:v="urn:schemas-microsoft-com:vml" xmlns:wp14="http://schemas.microsoft.com/office/word/2010/wordprocessingDrawing" xmlns:wp="http://schemas.openxmlformats.org/drawingml/2006/wordprocessingDrawing" xmlns:w10="urn:schemas-microsoft-com:office:word" xmlns:w="http://schemas.openxmlformats.org/wordprocessingml/2006/main" xmlns:w14="http://schemas.microsoft.com/office/word/2010/wordml" xmlns:w15="http://schemas.microsoft.com/office/word/2012/wordml" xmlns:wpg="http://schemas.microsoft.com/office/word/2010/wordprocessingGroup" xmlns:wpi="http://schemas.microsoft.com/office/word/2010/wordprocessingInk" xmlns:wne="http://schemas.microsoft.com/office/word/2006/wordml" xmlns:wps="http://schemas.microsoft.com/office/word/2010/wordprocessingShape" mc:Ignorable="w14 w15 wp14">
+  <w:endnote w:type="separator" w:id="-1">
+    <w:p>
+      <w:pPr>
+        <w:spacing w:after="0" w:line="240" w:lineRule="auto"/>
+      </w:pPr>
+      <w:r>
+        <w:separator/>
+      </w:r>
+    </w:p>
+  </w:endnote>
+  <w:endnote w:type="continuationSeparator" w:id="0">
+    <w:p>
+      <w:pPr>
+        <w:spacing w:after="0" w:line="240" w:lineRule="auto"/>
+      </w:pPr>
+      <w:r>
+        <w:continuationSeparator/>
+      </w:r>
+    </w:p>
+  </w:endnote>
+</w:endnotes>
+</file>
+
+<file path=word/footer1.xml><?xml version="1.0" encoding="utf-8"?>
+<w:ftr xmlns:wpc="http://schemas.microsoft.com/office/word/2010/wordprocessingCanvas" xmlns:mc="http://schemas.openxmlformats.org/markup-compatibility/2006" xmlns:o="urn:schemas-microsoft-com:office:office" xmlns:r="http://schemas.openxmlformats.org/officeDocument/2006/relationships" xmlns:m="http://schemas.openxmlformats.org/officeDocument/2006/math" xmlns:v="urn:schemas-microsoft-com:vml" xmlns:wp14="http://schemas.microsoft.com/office/word/2010/wordprocessingDrawing" xmlns:wp="http://schemas.openxmlformats.org/drawingml/2006/wordprocessingDrawing" xmlns:w10="urn:schemas-microsoft-com:office:word" xmlns:w="http://schemas.openxmlformats.org/wordprocessingml/2006/main" xmlns:w14="http://schemas.microsoft.com/office/word/2010/wordml" xmlns:w15="http://schemas.microsoft.com/office/word/2012/wordml" xmlns:wpg="http://schemas.microsoft.com/office/word/2010/wordprocessingGroup" xmlns:wpi="http://schemas.microsoft.com/office/word/2010/wordprocessingInk" xmlns:wne="http://schemas.microsoft.com/office/word/2006/wordml" xmlns:wps="http://schemas.microsoft.com/office/word/2010/wordprocessingShape" mc:Ignorable="w14 w15 wp14">
+  <w:sdt>
+    <w:sdtPr>
+      <w:id w:val="1860245513"/>
+      <w:docPartObj>
+        <w:docPartGallery w:val="Page Numbers (Bottom of Page)"/>
+        <w:docPartUnique/>
+      </w:docPartObj>
+    </w:sdtPr>
+    <w:sdtEndPr>
+      <w:rPr>
+        <w:noProof/>
+      </w:rPr>
+    </w:sdtEndPr>
+    <w:sdtContent>
+      <w:p>
+        <w:pPr>
+          <w:pStyle w:val="Footer"/>
+          <w:jc w:val="right"/>
+        </w:pPr>
+        <w:r>
+          <w:fldChar w:fldCharType="begin"/>
+        </w:r>
+        <w:r>
+          <w:instrText xml:space="preserve"> PAGE   \* MERGEFORMAT </w:instrText>
+        </w:r>
+        <w:r>
+          <w:fldChar w:fldCharType="separate"/>
+        </w:r>
+        <w:r>
+          <w:rPr>
+            <w:noProof/>
+          </w:rPr>
+          <w:t>5</w:t>
+        </w:r>
+        <w:r>
+          <w:rPr>
+            <w:noProof/>
+          </w:rPr>
+          <w:fldChar w:fldCharType="end"/>
+        </w:r>
+      </w:p>
+    </w:sdtContent>
+  </w:sdt>
+  <w:p>
+    <w:pPr>
+      <w:pStyle w:val="Footer"/>
+    </w:pPr>
+  </w:p>
+</w:ftr>
+</file>
+
+<file path=word/footnotes.xml><?xml version="1.0" encoding="utf-8"?>
+<w:footnotes xmlns:wpc="http://schemas.microsoft.com/office/word/2010/wordprocessingCanvas" xmlns:mc="http://schemas.openxmlformats.org/markup-compatibility/2006" xmlns:o="urn:schemas-microsoft-com:office:office" xmlns:r="http://schemas.openxmlformats.org/officeDocument/2006/relationships" xmlns:m="http://schemas.openxmlformats.org/officeDocument/2006/math" xmlns:v="urn:schemas-microsoft-com:vml" xmlns:wp14="http://schemas.microsoft.com/office/word/2010/wordprocessingDrawing" xmlns:wp="http://schemas.openxmlformats.org/drawingml/2006/wordprocessingDrawing" xmlns:w10="urn:schemas-microsoft-com:office:word" xmlns:w="http://schemas.openxmlformats.org/wordprocessingml/2006/main" xmlns:w14="http://schemas.microsoft.com/office/word/2010/wordml" xmlns:w15="http://schemas.microsoft.com/office/word/2012/wordml" xmlns:wpg="http://schemas.microsoft.com/office/word/2010/wordprocessingGroup" xmlns:wpi="http://schemas.microsoft.com/office/word/2010/wordprocessingInk" xmlns:wne="http://schemas.microsoft.com/office/word/2006/wordml" xmlns:wps="http://schemas.microsoft.com/office/word/2010/wordprocessingShape" mc:Ignorable="w14 w15 wp14">
+  <w:footnote w:type="separator" w:id="-1">
+    <w:p>
+      <w:pPr>
+        <w:spacing w:after="0" w:line="240" w:lineRule="auto"/>
+      </w:pPr>
+      <w:r>
+        <w:separator/>
+      </w:r>
+    </w:p>
+  </w:footnote>
+  <w:footnote w:type="continuationSeparator" w:id="0">
+    <w:p>
+      <w:pPr>
+        <w:spacing w:after="0" w:line="240" w:lineRule="auto"/>
+      </w:pPr>
+      <w:r>
+        <w:continuationSeparator/>
+      </w:r>
+    </w:p>
+  </w:footnote>
+</w:footnotes>
 </file>
 
 <file path=word/styles.xml><?xml version="1.0" encoding="utf-8"?>
@@ -1931,6 +2398,50 @@
       <w:u w:val="single"/>
     </w:rPr>
   </w:style>
+  <w:style w:type="paragraph" w:styleId="Header">
+    <w:name w:val="header"/>
+    <w:basedOn w:val="Normal"/>
+    <w:link w:val="HeaderChar"/>
+    <w:uiPriority w:val="99"/>
+    <w:unhideWhenUsed/>
+    <w:rsid w:val="00605F68"/>
+    <w:pPr>
+      <w:tabs>
+        <w:tab w:val="center" w:pos="4513"/>
+        <w:tab w:val="right" w:pos="9026"/>
+      </w:tabs>
+      <w:spacing w:after="0" w:line="240" w:lineRule="auto"/>
+    </w:pPr>
+  </w:style>
+  <w:style w:type="character" w:customStyle="1" w:styleId="HeaderChar">
+    <w:name w:val="Header Char"/>
+    <w:basedOn w:val="DefaultParagraphFont"/>
+    <w:link w:val="Header"/>
+    <w:uiPriority w:val="99"/>
+    <w:rsid w:val="00605F68"/>
+  </w:style>
+  <w:style w:type="paragraph" w:styleId="Footer">
+    <w:name w:val="footer"/>
+    <w:basedOn w:val="Normal"/>
+    <w:link w:val="FooterChar"/>
+    <w:uiPriority w:val="99"/>
+    <w:unhideWhenUsed/>
+    <w:rsid w:val="00605F68"/>
+    <w:pPr>
+      <w:tabs>
+        <w:tab w:val="center" w:pos="4513"/>
+        <w:tab w:val="right" w:pos="9026"/>
+      </w:tabs>
+      <w:spacing w:after="0" w:line="240" w:lineRule="auto"/>
+    </w:pPr>
+  </w:style>
+  <w:style w:type="character" w:customStyle="1" w:styleId="FooterChar">
+    <w:name w:val="Footer Char"/>
+    <w:basedOn w:val="DefaultParagraphFont"/>
+    <w:link w:val="Footer"/>
+    <w:uiPriority w:val="99"/>
+    <w:rsid w:val="00605F68"/>
+  </w:style>
 </w:styles>
 </file>
 

</xml_diff>